<commit_message>
Planeación de 3er sprint
</commit_message>
<xml_diff>
--- a/01 Administración de proyecto/01.2 Seguimiento/Sprint03/IdiomasITSZN_PlanTercerSprint20180313_v01.docx
+++ b/01 Administración de proyecto/01.2 Seguimiento/Sprint03/IdiomasITSZN_PlanTercerSprint20180313_v01.docx
@@ -193,29 +193,40 @@
                 <w:szCs w:val="20"/>
                 <w:lang w:val="es-AR"/>
               </w:rPr>
-              <w:t>2</w:t>
-            </w:r>
-            <w:r>
-              <w:rPr>
-                <w:rFonts w:ascii="Arial" w:eastAsia="Times New Roman" w:hAnsi="Arial" w:cs="Arial"/>
-                <w:bCs/>
-                <w:color w:val="000000"/>
-                <w:sz w:val="20"/>
-                <w:szCs w:val="20"/>
-                <w:lang w:val="es-AR"/>
-              </w:rPr>
-              <w:t>7</w:t>
-            </w:r>
-            <w:r>
-              <w:rPr>
-                <w:rFonts w:ascii="Arial" w:eastAsia="Times New Roman" w:hAnsi="Arial" w:cs="Arial"/>
-                <w:bCs/>
-                <w:color w:val="000000"/>
-                <w:sz w:val="20"/>
-                <w:szCs w:val="20"/>
-                <w:lang w:val="es-AR"/>
-              </w:rPr>
-              <w:t xml:space="preserve"> de febrero del 2018</w:t>
+              <w:t>13</w:t>
+            </w:r>
+            <w:r>
+              <w:rPr>
+                <w:rFonts w:ascii="Arial" w:eastAsia="Times New Roman" w:hAnsi="Arial" w:cs="Arial"/>
+                <w:bCs/>
+                <w:color w:val="000000"/>
+                <w:sz w:val="20"/>
+                <w:szCs w:val="20"/>
+                <w:lang w:val="es-AR"/>
+              </w:rPr>
+              <w:t xml:space="preserve"> de </w:t>
+            </w:r>
+            <w:r>
+              <w:rPr>
+                <w:rFonts w:ascii="Arial" w:eastAsia="Times New Roman" w:hAnsi="Arial" w:cs="Arial"/>
+                <w:bCs/>
+                <w:color w:val="000000"/>
+                <w:sz w:val="20"/>
+                <w:szCs w:val="20"/>
+                <w:lang w:val="es-AR"/>
+              </w:rPr>
+              <w:t>marzo</w:t>
+            </w:r>
+            <w:r>
+              <w:rPr>
+                <w:rFonts w:ascii="Arial" w:eastAsia="Times New Roman" w:hAnsi="Arial" w:cs="Arial"/>
+                <w:bCs/>
+                <w:color w:val="000000"/>
+                <w:sz w:val="20"/>
+                <w:szCs w:val="20"/>
+                <w:lang w:val="es-AR"/>
+              </w:rPr>
+              <w:t xml:space="preserve"> del 2018</w:t>
             </w:r>
           </w:p>
         </w:tc>
@@ -473,8 +484,8 @@
       </w:tblPr>
       <w:tblGrid>
         <w:gridCol w:w="328"/>
-        <w:gridCol w:w="1596"/>
-        <w:gridCol w:w="6904"/>
+        <w:gridCol w:w="1803"/>
+        <w:gridCol w:w="6697"/>
       </w:tblGrid>
       <w:tr>
         <w:tc>
@@ -662,7 +673,29 @@
                 <w:szCs w:val="20"/>
                 <w:lang w:val="es-AR"/>
               </w:rPr>
-              <w:t>Se definió el objetivo a alcanzar al final del primer sprint</w:t>
+              <w:t xml:space="preserve">Se definió el objetivo a alcanzar al final del </w:t>
+            </w:r>
+            <w:r>
+              <w:rPr>
+                <w:rFonts w:ascii="Arial" w:eastAsia="Times New Roman" w:hAnsi="Arial" w:cs="Arial"/>
+                <w:bCs/>
+                <w:color w:val="000000"/>
+                <w:sz w:val="20"/>
+                <w:szCs w:val="20"/>
+                <w:lang w:val="es-AR"/>
+              </w:rPr>
+              <w:t>tercer</w:t>
+            </w:r>
+            <w:r>
+              <w:rPr>
+                <w:rFonts w:ascii="Arial" w:eastAsia="Times New Roman" w:hAnsi="Arial" w:cs="Arial"/>
+                <w:bCs/>
+                <w:color w:val="000000"/>
+                <w:sz w:val="20"/>
+                <w:szCs w:val="20"/>
+                <w:lang w:val="es-AR"/>
+              </w:rPr>
+              <w:t xml:space="preserve"> sprint</w:t>
             </w:r>
           </w:p>
           <w:p>
@@ -688,29 +721,55 @@
                 <w:szCs w:val="20"/>
                 <w:lang w:val="es-AR"/>
               </w:rPr>
-              <w:t xml:space="preserve">“Generar el </w:t>
-            </w:r>
-            <w:r>
-              <w:rPr>
-                <w:rFonts w:ascii="Arial" w:eastAsia="Times New Roman" w:hAnsi="Arial" w:cs="Arial"/>
-                <w:bCs/>
-                <w:color w:val="000000"/>
-                <w:sz w:val="20"/>
-                <w:szCs w:val="20"/>
-                <w:lang w:val="es-AR"/>
-              </w:rPr>
-              <w:t>segundo</w:t>
-            </w:r>
-            <w:r>
-              <w:rPr>
-                <w:rFonts w:ascii="Arial" w:eastAsia="Times New Roman" w:hAnsi="Arial" w:cs="Arial"/>
-                <w:bCs/>
-                <w:color w:val="000000"/>
-                <w:sz w:val="20"/>
-                <w:szCs w:val="20"/>
-                <w:lang w:val="es-AR"/>
-              </w:rPr>
-              <w:t xml:space="preserve"> avance de componentes de software”</w:t>
+              <w:t>“</w:t>
+            </w:r>
+            <w:r>
+              <w:rPr>
+                <w:rFonts w:ascii="Arial" w:eastAsia="Times New Roman" w:hAnsi="Arial" w:cs="Arial"/>
+                <w:bCs/>
+                <w:color w:val="000000"/>
+                <w:sz w:val="20"/>
+                <w:szCs w:val="20"/>
+                <w:lang w:val="es-AR"/>
+              </w:rPr>
+              <w:t>Desarrollar las historias de usuario con mayor complejidad</w:t>
+            </w:r>
+            <w:r>
+              <w:rPr>
+                <w:rFonts w:ascii="Arial" w:eastAsia="Times New Roman" w:hAnsi="Arial" w:cs="Arial"/>
+                <w:bCs/>
+                <w:color w:val="000000"/>
+                <w:sz w:val="20"/>
+                <w:szCs w:val="20"/>
+                <w:lang w:val="es-AR"/>
+              </w:rPr>
+              <w:t>”</w:t>
+            </w:r>
+          </w:p>
+          <w:p>
+            <w:pPr>
+              <w:autoSpaceDE w:val="0"/>
+              <w:autoSpaceDN w:val="0"/>
+              <w:adjustRightInd w:val="0"/>
+              <w:rPr>
+                <w:rFonts w:ascii="Arial" w:eastAsia="Times New Roman" w:hAnsi="Arial" w:cs="Arial"/>
+                <w:bCs/>
+                <w:color w:val="000000"/>
+                <w:sz w:val="20"/>
+                <w:szCs w:val="20"/>
+                <w:lang w:val="es-AR"/>
+              </w:rPr>
+            </w:pPr>
+            <w:r>
+              <w:rPr>
+                <w:rFonts w:ascii="Arial" w:eastAsia="Times New Roman" w:hAnsi="Arial" w:cs="Arial"/>
+                <w:bCs/>
+                <w:color w:val="000000"/>
+                <w:sz w:val="20"/>
+                <w:szCs w:val="20"/>
+                <w:lang w:val="es-AR"/>
+              </w:rPr>
+              <w:t>“Revisar y completar la documentación referente al ISO/IEC 29110”</w:t>
             </w:r>
           </w:p>
         </w:tc>
@@ -845,46 +904,29 @@
                 <w:szCs w:val="20"/>
                 <w:lang w:val="es-AR"/>
               </w:rPr>
-              <w:t>HU6</w:t>
-            </w:r>
-            <w:r>
-              <w:rPr>
-                <w:rFonts w:ascii="Arial" w:eastAsia="Times New Roman" w:hAnsi="Arial" w:cs="Arial"/>
-                <w:bCs/>
-                <w:color w:val="000000"/>
-                <w:sz w:val="20"/>
-                <w:szCs w:val="20"/>
-                <w:lang w:val="es-AR"/>
-              </w:rPr>
-              <w:t>:</w:t>
-            </w:r>
-            <w:r>
-              <w:t xml:space="preserve"> </w:t>
-            </w:r>
-            <w:r>
-              <w:t>Yo como encargado del centro de idiomas, deseo poder generar una lista de los estudiantes inscritos a un curso en particular para comunicar a los docentes los datos de los estudiantes de su designado curso</w:t>
-            </w:r>
-            <w:r>
-              <w:rPr>
-                <w:rFonts w:ascii="Arial" w:eastAsia="Times New Roman" w:hAnsi="Arial" w:cs="Arial"/>
-                <w:bCs/>
-                <w:color w:val="000000"/>
-                <w:sz w:val="20"/>
-                <w:szCs w:val="20"/>
-                <w:lang w:val="es-AR"/>
-              </w:rPr>
-              <w:t>.</w:t>
-            </w:r>
-            <w:r>
-              <w:rPr>
-                <w:rFonts w:ascii="Arial" w:eastAsia="Times New Roman" w:hAnsi="Arial" w:cs="Arial"/>
-                <w:bCs/>
-                <w:color w:val="000000"/>
-                <w:sz w:val="20"/>
-                <w:szCs w:val="20"/>
-                <w:lang w:val="es-AR"/>
-              </w:rPr>
-              <w:t xml:space="preserve"> (MHC)</w:t>
+              <w:t xml:space="preserve">HU7: </w:t>
+            </w:r>
+            <w:r>
+              <w:rPr>
+                <w:rFonts w:ascii="Arial" w:eastAsia="Times New Roman" w:hAnsi="Arial" w:cs="Arial"/>
+                <w:bCs/>
+                <w:color w:val="000000"/>
+                <w:sz w:val="20"/>
+                <w:szCs w:val="20"/>
+                <w:lang w:val="es-AR"/>
+              </w:rPr>
+              <w:t>Yo como encargado del centro de idiomas, deseo poder generar actas académicas de calificaciones dirigidas a control escolar</w:t>
+            </w:r>
+            <w:r>
+              <w:rPr>
+                <w:rFonts w:ascii="Arial" w:eastAsia="Times New Roman" w:hAnsi="Arial" w:cs="Arial"/>
+                <w:bCs/>
+                <w:color w:val="000000"/>
+                <w:sz w:val="20"/>
+                <w:szCs w:val="20"/>
+                <w:lang w:val="es-AR"/>
+              </w:rPr>
+              <w:t xml:space="preserve"> (FMM / JMRR).</w:t>
             </w:r>
           </w:p>
           <w:p>
@@ -916,46 +958,42 @@
                 <w:szCs w:val="20"/>
                 <w:lang w:val="es-AR"/>
               </w:rPr>
-              <w:t>HU8</w:t>
-            </w:r>
-            <w:r>
-              <w:rPr>
-                <w:rFonts w:ascii="Arial" w:eastAsia="Times New Roman" w:hAnsi="Arial" w:cs="Arial"/>
-                <w:bCs/>
-                <w:color w:val="000000"/>
-                <w:sz w:val="20"/>
-                <w:szCs w:val="20"/>
-                <w:lang w:val="es-AR"/>
-              </w:rPr>
-              <w:t>:</w:t>
-            </w:r>
-            <w:r>
-              <w:t xml:space="preserve"> </w:t>
-            </w:r>
-            <w:r>
-              <w:t>Yo como encargado del centro de idiomas, deseo poder generar boletas de calificaciones de los niveles cursados en un semestre para comunicar a los estudiantes su avance en los cursos</w:t>
-            </w:r>
-            <w:r>
-              <w:rPr>
-                <w:rFonts w:ascii="Arial" w:eastAsia="Times New Roman" w:hAnsi="Arial" w:cs="Arial"/>
-                <w:bCs/>
-                <w:color w:val="000000"/>
-                <w:sz w:val="20"/>
-                <w:szCs w:val="20"/>
-                <w:lang w:val="es-AR"/>
-              </w:rPr>
-              <w:t>.</w:t>
-            </w:r>
-            <w:r>
-              <w:rPr>
-                <w:rFonts w:ascii="Arial" w:eastAsia="Times New Roman" w:hAnsi="Arial" w:cs="Arial"/>
-                <w:bCs/>
-                <w:color w:val="000000"/>
-                <w:sz w:val="20"/>
-                <w:szCs w:val="20"/>
-                <w:lang w:val="es-AR"/>
-              </w:rPr>
-              <w:t xml:space="preserve"> (FMM)</w:t>
+              <w:t>HU2</w:t>
+            </w:r>
+            <w:r>
+              <w:rPr>
+                <w:rFonts w:ascii="Arial" w:eastAsia="Times New Roman" w:hAnsi="Arial" w:cs="Arial"/>
+                <w:bCs/>
+                <w:color w:val="000000"/>
+                <w:sz w:val="20"/>
+                <w:szCs w:val="20"/>
+                <w:lang w:val="es-AR"/>
+              </w:rPr>
+              <w:t>: Yo como profesor en el centro de idiomas, deseo poder capturar y controlar las c</w:t>
+            </w:r>
+            <w:bookmarkStart w:id="2" w:name="_GoBack"/>
+            <w:bookmarkEnd w:id="2"/>
+            <w:r>
+              <w:rPr>
+                <w:rFonts w:ascii="Arial" w:eastAsia="Times New Roman" w:hAnsi="Arial" w:cs="Arial"/>
+                <w:bCs/>
+                <w:color w:val="000000"/>
+                <w:sz w:val="20"/>
+                <w:szCs w:val="20"/>
+                <w:lang w:val="es-AR"/>
+              </w:rPr>
+              <w:t>alificaciones de los estudiantes en los cursos de idiomas</w:t>
+            </w:r>
+            <w:r>
+              <w:rPr>
+                <w:rFonts w:ascii="Arial" w:eastAsia="Times New Roman" w:hAnsi="Arial" w:cs="Arial"/>
+                <w:bCs/>
+                <w:color w:val="000000"/>
+                <w:sz w:val="20"/>
+                <w:szCs w:val="20"/>
+                <w:lang w:val="es-AR"/>
+              </w:rPr>
+              <w:t xml:space="preserve"> (DAS)</w:t>
             </w:r>
           </w:p>
           <w:p>
@@ -980,65 +1018,35 @@
             <w:r>
               <w:rPr>
                 <w:rFonts w:ascii="Arial" w:eastAsia="Times New Roman" w:hAnsi="Arial" w:cs="Arial"/>
-                <w:b/>
-                <w:bCs/>
-                <w:color w:val="000000"/>
-                <w:sz w:val="20"/>
-                <w:szCs w:val="20"/>
-                <w:lang w:val="es-AR"/>
-              </w:rPr>
-              <w:t>HU</w:t>
-            </w:r>
-            <w:r>
-              <w:rPr>
-                <w:rFonts w:ascii="Arial" w:eastAsia="Times New Roman" w:hAnsi="Arial" w:cs="Arial"/>
-                <w:b/>
-                <w:bCs/>
-                <w:color w:val="000000"/>
-                <w:sz w:val="20"/>
-                <w:szCs w:val="20"/>
-                <w:lang w:val="es-AR"/>
-              </w:rPr>
-              <w:t>10</w:t>
-            </w:r>
-            <w:r>
-              <w:rPr>
-                <w:rFonts w:ascii="Arial" w:eastAsia="Times New Roman" w:hAnsi="Arial" w:cs="Arial"/>
-                <w:bCs/>
-                <w:color w:val="000000"/>
-                <w:sz w:val="20"/>
-                <w:szCs w:val="20"/>
-                <w:lang w:val="es-AR"/>
-              </w:rPr>
-              <w:t>:</w:t>
-            </w:r>
-            <w:r>
-              <w:t xml:space="preserve"> </w:t>
-            </w:r>
-            <w:r>
-              <w:t>Yo como encargado del centro de idiomas, deseo mostrar los horarios de clase de los estudiantes para informarles la disponibilidad de horario de acuerdo con su nivel y sistema de estudios</w:t>
-            </w:r>
-            <w:r>
-              <w:rPr>
-                <w:rFonts w:ascii="Arial" w:eastAsia="Times New Roman" w:hAnsi="Arial" w:cs="Arial"/>
-                <w:bCs/>
-                <w:color w:val="000000"/>
-                <w:sz w:val="20"/>
-                <w:szCs w:val="20"/>
-                <w:lang w:val="es-AR"/>
-              </w:rPr>
-              <w:t>.</w:t>
-            </w:r>
-            <w:r>
-              <w:rPr>
-                <w:rFonts w:ascii="Arial" w:eastAsia="Times New Roman" w:hAnsi="Arial" w:cs="Arial"/>
-                <w:bCs/>
-                <w:color w:val="000000"/>
-                <w:sz w:val="20"/>
-                <w:szCs w:val="20"/>
-                <w:lang w:val="es-AR"/>
-              </w:rPr>
-              <w:t xml:space="preserve"> (JMRR)</w:t>
+                <w:bCs/>
+                <w:color w:val="000000"/>
+                <w:sz w:val="20"/>
+                <w:szCs w:val="20"/>
+                <w:lang w:val="es-AR"/>
+              </w:rPr>
+              <w:t xml:space="preserve">Documentar las pruebas </w:t>
+            </w:r>
+            <w:r>
+              <w:rPr>
+                <w:rFonts w:ascii="Arial" w:eastAsia="Times New Roman" w:hAnsi="Arial" w:cs="Arial"/>
+                <w:bCs/>
+                <w:color w:val="000000"/>
+                <w:sz w:val="20"/>
+                <w:szCs w:val="20"/>
+                <w:lang w:val="es-AR"/>
+              </w:rPr>
+              <w:t xml:space="preserve">de las HU del sprint 2 </w:t>
+            </w:r>
+            <w:r>
+              <w:rPr>
+                <w:rFonts w:ascii="Arial" w:eastAsia="Times New Roman" w:hAnsi="Arial" w:cs="Arial"/>
+                <w:bCs/>
+                <w:color w:val="000000"/>
+                <w:sz w:val="20"/>
+                <w:szCs w:val="20"/>
+                <w:lang w:val="es-AR"/>
+              </w:rPr>
+              <w:t>(MHC)</w:t>
             </w:r>
           </w:p>
           <w:p>
@@ -1063,115 +1071,24 @@
             <w:r>
               <w:rPr>
                 <w:rFonts w:ascii="Arial" w:eastAsia="Times New Roman" w:hAnsi="Arial" w:cs="Arial"/>
-                <w:b/>
-                <w:bCs/>
-                <w:color w:val="000000"/>
-                <w:sz w:val="20"/>
-                <w:szCs w:val="20"/>
-                <w:lang w:val="es-AR"/>
-              </w:rPr>
-              <w:t>HU5</w:t>
-            </w:r>
-            <w:r>
-              <w:rPr>
-                <w:rFonts w:ascii="Arial" w:eastAsia="Times New Roman" w:hAnsi="Arial" w:cs="Arial"/>
-                <w:bCs/>
-                <w:color w:val="000000"/>
-                <w:sz w:val="20"/>
-                <w:szCs w:val="20"/>
-                <w:lang w:val="es-AR"/>
-              </w:rPr>
-              <w:t>:</w:t>
-            </w:r>
-            <w:r>
-              <w:rPr>
-                <w:rFonts w:ascii="Arial" w:eastAsia="Times New Roman" w:hAnsi="Arial" w:cs="Arial"/>
-                <w:bCs/>
-                <w:color w:val="000000"/>
-                <w:sz w:val="20"/>
-                <w:szCs w:val="20"/>
-                <w:lang w:val="es-AR"/>
-              </w:rPr>
-              <w:t xml:space="preserve"> Agregar los nuevos datos (JMRR).</w:t>
-            </w:r>
-          </w:p>
-          <w:p>
-            <w:pPr>
-              <w:pStyle w:val="Prrafodelista"/>
-              <w:numPr>
-                <w:ilvl w:val="0"/>
-                <w:numId w:val="11"/>
-              </w:numPr>
-              <w:autoSpaceDE w:val="0"/>
-              <w:autoSpaceDN w:val="0"/>
-              <w:adjustRightInd w:val="0"/>
-              <w:rPr>
-                <w:rFonts w:ascii="Arial" w:eastAsia="Times New Roman" w:hAnsi="Arial" w:cs="Arial"/>
-                <w:bCs/>
-                <w:color w:val="000000"/>
-                <w:sz w:val="20"/>
-                <w:szCs w:val="20"/>
-                <w:lang w:val="es-AR"/>
-              </w:rPr>
-            </w:pPr>
-            <w:r>
-              <w:rPr>
-                <w:rFonts w:ascii="Arial" w:eastAsia="Times New Roman" w:hAnsi="Arial" w:cs="Arial"/>
-                <w:b/>
-                <w:bCs/>
-                <w:color w:val="000000"/>
-                <w:sz w:val="20"/>
-                <w:szCs w:val="20"/>
-                <w:lang w:val="es-AR"/>
-              </w:rPr>
-              <w:t>Generar el módulo</w:t>
-            </w:r>
-            <w:bookmarkStart w:id="2" w:name="_GoBack"/>
-            <w:bookmarkEnd w:id="2"/>
-            <w:r>
-              <w:rPr>
-                <w:rFonts w:ascii="Arial" w:eastAsia="Times New Roman" w:hAnsi="Arial" w:cs="Arial"/>
-                <w:b/>
-                <w:bCs/>
-                <w:color w:val="000000"/>
-                <w:sz w:val="20"/>
-                <w:szCs w:val="20"/>
-                <w:lang w:val="es-AR"/>
-              </w:rPr>
-              <w:t xml:space="preserve"> de docentes como tutorial</w:t>
-            </w:r>
-            <w:r>
-              <w:rPr>
-                <w:rFonts w:ascii="Arial" w:eastAsia="Times New Roman" w:hAnsi="Arial" w:cs="Arial"/>
-                <w:bCs/>
-                <w:color w:val="000000"/>
-                <w:sz w:val="20"/>
-                <w:szCs w:val="20"/>
-                <w:lang w:val="es-AR"/>
-              </w:rPr>
-              <w:t>.</w:t>
-            </w:r>
-            <w:r>
-              <w:rPr>
-                <w:rFonts w:ascii="Arial" w:eastAsia="Times New Roman" w:hAnsi="Arial" w:cs="Arial"/>
-                <w:bCs/>
-                <w:color w:val="000000"/>
-                <w:sz w:val="20"/>
-                <w:szCs w:val="20"/>
-                <w:lang w:val="es-AR"/>
-              </w:rPr>
-              <w:t xml:space="preserve"> (DAS</w:t>
-            </w:r>
-            <w:r>
-              <w:rPr>
-                <w:rFonts w:ascii="Arial" w:eastAsia="Times New Roman" w:hAnsi="Arial" w:cs="Arial"/>
-                <w:bCs/>
-                <w:color w:val="000000"/>
-                <w:sz w:val="20"/>
-                <w:szCs w:val="20"/>
-                <w:lang w:val="es-AR"/>
-              </w:rPr>
-              <w:t>)</w:t>
+                <w:bCs/>
+                <w:color w:val="000000"/>
+                <w:sz w:val="20"/>
+                <w:szCs w:val="20"/>
+                <w:lang w:val="es-AR"/>
+              </w:rPr>
+              <w:t>Revisar diseños</w:t>
+            </w:r>
+            <w:r>
+              <w:rPr>
+                <w:rFonts w:ascii="Arial" w:eastAsia="Times New Roman" w:hAnsi="Arial" w:cs="Arial"/>
+                <w:bCs/>
+                <w:color w:val="000000"/>
+                <w:sz w:val="20"/>
+                <w:szCs w:val="20"/>
+                <w:lang w:val="es-AR"/>
+              </w:rPr>
+              <w:t xml:space="preserve"> (MHC)</w:t>
             </w:r>
           </w:p>
         </w:tc>
@@ -1956,27 +1873,14 @@
     <w:r>
       <w:t xml:space="preserve"> de </w:t>
     </w:r>
-    <w:r>
-      <w:fldChar w:fldCharType="begin"/>
-    </w:r>
-    <w:r>
-      <w:instrText xml:space="preserve"> NUMPAGES  \* Arabic  \* MERGEFORMAT </w:instrText>
-    </w:r>
-    <w:r>
-      <w:fldChar w:fldCharType="separate"/>
-    </w:r>
-    <w:r>
-      <w:rPr>
-        <w:noProof/>
-      </w:rPr>
-      <w:t>1</w:t>
-    </w:r>
-    <w:r>
-      <w:rPr>
-        <w:noProof/>
-      </w:rPr>
-      <w:fldChar w:fldCharType="end"/>
-    </w:r>
+    <w:fldSimple w:instr=" NUMPAGES  \* Arabic  \* MERGEFORMAT ">
+      <w:r>
+        <w:rPr>
+          <w:noProof/>
+        </w:rPr>
+        <w:t>1</w:t>
+      </w:r>
+    </w:fldSimple>
   </w:p>
   <w:p>
     <w:pPr>
@@ -4472,7 +4376,7 @@
 </file>
 
 <file path=customXml/itemProps1.xml><?xml version="1.0" encoding="utf-8"?>
-<ds:datastoreItem xmlns:ds="http://schemas.openxmlformats.org/officeDocument/2006/customXml" ds:itemID="{ED40555E-AF92-4779-9B17-CF2B14F4CF15}">
+<ds:datastoreItem xmlns:ds="http://schemas.openxmlformats.org/officeDocument/2006/customXml" ds:itemID="{72772D38-61B8-4CFE-95AD-90C05FB48D82}">
   <ds:schemaRefs>
     <ds:schemaRef ds:uri="http://schemas.openxmlformats.org/officeDocument/2006/bibliography"/>
   </ds:schemaRefs>

</xml_diff>